<commit_message>
Modification de la manière dont on désactive une zone du maillage. Méthode plus performante.
</commit_message>
<xml_diff>
--- a/documents/Rapport_pierre-dominique.docx
+++ b/documents/Rapport_pierre-dominique.docx
@@ -6718,6 +6718,37 @@
         <w:ind w:firstLine="360"/>
         <w:jc w:val="left"/>
         <w:rPr>
+          <w:iCs/>
+          <w:sz w:val="18"/>
+          <w:szCs w:val="18"/>
+        </w:rPr>
+      </w:pPr>
+      <w:r>
+        <w:rPr>
+          <w:iCs/>
+          <w:sz w:val="18"/>
+          <w:szCs w:val="18"/>
+        </w:rPr>
+        <w:t>// TODO</w:t>
+      </w:r>
+    </w:p>
+    <w:p>
+      <w:pPr>
+        <w:ind w:firstLine="360"/>
+        <w:jc w:val="left"/>
+        <w:rPr>
+          <w:i/>
+          <w:iCs/>
+          <w:sz w:val="18"/>
+          <w:szCs w:val="18"/>
+        </w:rPr>
+      </w:pPr>
+    </w:p>
+    <w:p>
+      <w:pPr>
+        <w:ind w:firstLine="360"/>
+        <w:jc w:val="left"/>
+        <w:rPr>
           <w:i/>
           <w:iCs/>
           <w:sz w:val="18"/>
@@ -7434,6 +7465,7 @@
       </w:pPr>
       <w:bookmarkStart w:id="58" w:name="_Toc248740902"/>
       <w:r>
+        <w:lastRenderedPageBreak/>
         <w:t>Difficultés particulières</w:t>
       </w:r>
       <w:bookmarkEnd w:id="58"/>
@@ -7445,7 +7477,6 @@
       </w:pPr>
       <w:bookmarkStart w:id="59" w:name="_Toc248740903"/>
       <w:r>
-        <w:lastRenderedPageBreak/>
         <w:t>Avenir du projet</w:t>
       </w:r>
       <w:bookmarkEnd w:id="59"/>
@@ -7899,7 +7930,7 @@
         <w:rStyle w:val="Numrodepage"/>
         <w:noProof/>
       </w:rPr>
-      <w:t>2</w:t>
+      <w:t>9</w:t>
     </w:r>
     <w:r>
       <w:rPr>
@@ -7915,7 +7946,7 @@
         <w:rPr>
           <w:noProof/>
         </w:rPr>
-        <w:t>16/12/2009</w:t>
+        <w:t>04/01/2010</w:t>
       </w:r>
     </w:fldSimple>
     <w:r>
@@ -11062,7 +11093,7 @@
 </file>
 
 <file path=customXml/itemProps1.xml><?xml version="1.0" encoding="utf-8"?>
-<ds:datastoreItem xmlns:ds="http://schemas.openxmlformats.org/officeDocument/2006/customXml" ds:itemID="{F7BA0A65-174B-4C54-B300-0A7DFC795E16}">
+<ds:datastoreItem xmlns:ds="http://schemas.openxmlformats.org/officeDocument/2006/customXml" ds:itemID="{25581E53-8F48-4AB3-A72B-6D92C5B543BC}">
   <ds:schemaRefs>
     <ds:schemaRef ds:uri="http://schemas.openxmlformats.org/officeDocument/2006/bibliography"/>
   </ds:schemaRefs>

</xml_diff>

<commit_message>
Maillage : début de la documentation. Je poste ici une partie du rapport en Doc, un schéma UML et une partie de la Javadoc. En cours de rédaction.
</commit_message>
<xml_diff>
--- a/documents/Rapport_pierre-dominique.docx
+++ b/documents/Rapport_pierre-dominique.docx
@@ -2117,7 +2117,21 @@
                 <w:rStyle w:val="Lienhypertexte"/>
                 <w:noProof/>
               </w:rPr>
-              <w:t xml:space="preserve">Gestion de la concurrence </w:t>
+              <w:t>Gestion de la</w:t>
+            </w:r>
+            <w:r>
+              <w:rPr>
+                <w:rStyle w:val="Lienhypertexte"/>
+                <w:noProof/>
+              </w:rPr>
+              <w:t xml:space="preserve"> </w:t>
+            </w:r>
+            <w:r>
+              <w:rPr>
+                <w:rStyle w:val="Lienhypertexte"/>
+                <w:noProof/>
+              </w:rPr>
+              <w:t xml:space="preserve">concurrence </w:t>
             </w:r>
             <w:r>
               <w:rPr>
@@ -6297,15 +6311,13 @@
         <w:jc w:val="left"/>
         <w:rPr>
           <w:rFonts w:ascii="Arial" w:hAnsi="Arial" w:cs="Arial"/>
-          <w:i/>
         </w:rPr>
       </w:pPr>
       <w:r>
         <w:rPr>
           <w:rFonts w:ascii="Arial" w:hAnsi="Arial" w:cs="Arial"/>
-          <w:i/>
-        </w:rPr>
-        <w:t>Fournir tous les document de conception:</w:t>
+        </w:rPr>
+        <w:t>Ici nous allons aborder un sujet qui nous a posé quelques soucis au niveau de la conception et de l’implémentation, la gestion de la concurrence en Java.</w:t>
       </w:r>
     </w:p>
     <w:p>
@@ -6319,6 +6331,109 @@
         <w:jc w:val="left"/>
         <w:rPr>
           <w:rFonts w:ascii="Arial" w:hAnsi="Arial" w:cs="Arial"/>
+        </w:rPr>
+      </w:pPr>
+    </w:p>
+    <w:p>
+      <w:pPr>
+        <w:pStyle w:val="Normalindent"/>
+        <w:numPr>
+          <w:ilvl w:val="0"/>
+          <w:numId w:val="0"/>
+        </w:numPr>
+        <w:ind w:left="360"/>
+        <w:jc w:val="left"/>
+        <w:rPr>
+          <w:rFonts w:ascii="Arial" w:hAnsi="Arial" w:cs="Arial"/>
+        </w:rPr>
+      </w:pPr>
+      <w:r>
+        <w:rPr>
+          <w:rFonts w:ascii="Arial" w:hAnsi="Arial" w:cs="Arial"/>
+        </w:rPr>
+        <w:t>D’abord quelques mots sur le contexte dans lequel cette gestion s’est révélée problématique.</w:t>
+      </w:r>
+      <w:r>
+        <w:rPr>
+          <w:rFonts w:ascii="Arial" w:hAnsi="Arial" w:cs="Arial"/>
+        </w:rPr>
+        <w:t xml:space="preserve"> La gestion des différentes parties est encapsulé</w:t>
+      </w:r>
+      <w:r>
+        <w:rPr>
+          <w:rFonts w:ascii="Arial" w:hAnsi="Arial" w:cs="Arial"/>
+        </w:rPr>
+        <w:t>e</w:t>
+      </w:r>
+      <w:r>
+        <w:rPr>
+          <w:rFonts w:ascii="Arial" w:hAnsi="Arial" w:cs="Arial"/>
+        </w:rPr>
+        <w:t xml:space="preserve"> dans différents threads Java.</w:t>
+      </w:r>
+    </w:p>
+    <w:p>
+      <w:pPr>
+        <w:pStyle w:val="Normalindent"/>
+        <w:numPr>
+          <w:ilvl w:val="0"/>
+          <w:numId w:val="0"/>
+        </w:numPr>
+        <w:ind w:left="360"/>
+        <w:jc w:val="left"/>
+        <w:rPr>
+          <w:rFonts w:ascii="Arial" w:hAnsi="Arial" w:cs="Arial"/>
+          <w:i/>
+        </w:rPr>
+      </w:pPr>
+    </w:p>
+    <w:p>
+      <w:pPr>
+        <w:pStyle w:val="Normalindent"/>
+        <w:numPr>
+          <w:ilvl w:val="0"/>
+          <w:numId w:val="0"/>
+        </w:numPr>
+        <w:ind w:left="360"/>
+        <w:jc w:val="left"/>
+        <w:rPr>
+          <w:rFonts w:ascii="Arial" w:hAnsi="Arial" w:cs="Arial"/>
+          <w:i/>
+        </w:rPr>
+      </w:pPr>
+      <w:r>
+        <w:rPr>
+          <w:rFonts w:ascii="Arial" w:hAnsi="Arial" w:cs="Arial"/>
+          <w:i/>
+        </w:rPr>
+        <w:t>Fournir tous les document</w:t>
+      </w:r>
+      <w:r>
+        <w:rPr>
+          <w:rFonts w:ascii="Arial" w:hAnsi="Arial" w:cs="Arial"/>
+          <w:i/>
+        </w:rPr>
+        <w:t>s</w:t>
+      </w:r>
+      <w:r>
+        <w:rPr>
+          <w:rFonts w:ascii="Arial" w:hAnsi="Arial" w:cs="Arial"/>
+          <w:i/>
+        </w:rPr>
+        <w:t xml:space="preserve"> de conception:</w:t>
+      </w:r>
+    </w:p>
+    <w:p>
+      <w:pPr>
+        <w:pStyle w:val="Normalindent"/>
+        <w:numPr>
+          <w:ilvl w:val="0"/>
+          <w:numId w:val="0"/>
+        </w:numPr>
+        <w:ind w:left="360"/>
+        <w:jc w:val="left"/>
+        <w:rPr>
+          <w:rFonts w:ascii="Arial" w:hAnsi="Arial" w:cs="Arial"/>
           <w:i/>
         </w:rPr>
       </w:pPr>
@@ -6710,11 +6825,14 @@
         <w:rPr>
           <w:i/>
           <w:iCs/>
-        </w:rPr>
-      </w:pPr>
-    </w:p>
-    <w:p>
-      <w:pPr>
+          <w:sz w:val="18"/>
+          <w:szCs w:val="18"/>
+        </w:rPr>
+      </w:pPr>
+    </w:p>
+    <w:p>
+      <w:pPr>
+        <w:spacing w:line="300" w:lineRule="exact"/>
         <w:ind w:firstLine="360"/>
         <w:jc w:val="left"/>
         <w:rPr>
@@ -6729,8 +6847,688 @@
           <w:sz w:val="18"/>
           <w:szCs w:val="18"/>
         </w:rPr>
-        <w:t>// TODO</w:t>
-      </w:r>
+        <w:t>L’implémentation du TDA maillage est définie par le cahier des charges suivant (description des méthodes) :</w:t>
+      </w:r>
+    </w:p>
+    <w:p>
+      <w:pPr>
+        <w:pStyle w:val="Paragraphedeliste"/>
+        <w:numPr>
+          <w:ilvl w:val="0"/>
+          <w:numId w:val="18"/>
+        </w:numPr>
+        <w:spacing w:line="300" w:lineRule="exact"/>
+        <w:contextualSpacing w:val="0"/>
+        <w:jc w:val="left"/>
+        <w:rPr>
+          <w:iCs/>
+          <w:sz w:val="18"/>
+          <w:szCs w:val="18"/>
+        </w:rPr>
+      </w:pPr>
+      <w:r>
+        <w:rPr>
+          <w:iCs/>
+          <w:sz w:val="18"/>
+          <w:szCs w:val="18"/>
+        </w:rPr>
+        <w:t>Constructeurs</w:t>
+      </w:r>
+      <w:r>
+        <w:rPr>
+          <w:iCs/>
+          <w:sz w:val="18"/>
+          <w:szCs w:val="18"/>
+        </w:rPr>
+        <w:t xml:space="preserve"> : La liste des différents constructeurs permettant de créer le maillage en fonction de différents </w:t>
+      </w:r>
+      <w:r>
+        <w:rPr>
+          <w:iCs/>
+          <w:sz w:val="18"/>
+          <w:szCs w:val="18"/>
+        </w:rPr>
+        <w:t>paramètres</w:t>
+      </w:r>
+      <w:r>
+        <w:rPr>
+          <w:iCs/>
+          <w:sz w:val="18"/>
+          <w:szCs w:val="18"/>
+        </w:rPr>
+        <w:t>.</w:t>
+      </w:r>
+      <w:r>
+        <w:rPr>
+          <w:iCs/>
+          <w:sz w:val="18"/>
+          <w:szCs w:val="18"/>
+        </w:rPr>
+        <w:t xml:space="preserve"> L’unité utilisée par default est le pixel, depuis la zon</w:t>
+      </w:r>
+      <w:r>
+        <w:rPr>
+          <w:iCs/>
+          <w:sz w:val="18"/>
+          <w:szCs w:val="18"/>
+        </w:rPr>
+        <w:t>e graphique selon les standards. Une exception est levée si les paramètres ne sont pas probables.</w:t>
+      </w:r>
+    </w:p>
+    <w:p>
+      <w:pPr>
+        <w:pStyle w:val="Paragraphedeliste"/>
+        <w:numPr>
+          <w:ilvl w:val="1"/>
+          <w:numId w:val="18"/>
+        </w:numPr>
+        <w:spacing w:line="300" w:lineRule="exact"/>
+        <w:contextualSpacing w:val="0"/>
+        <w:jc w:val="left"/>
+        <w:rPr>
+          <w:iCs/>
+          <w:sz w:val="18"/>
+          <w:szCs w:val="18"/>
+        </w:rPr>
+      </w:pPr>
+      <w:r>
+        <w:rPr>
+          <w:rFonts w:ascii="Courier New" w:hAnsi="Courier New" w:cs="Courier New"/>
+          <w:iCs/>
+          <w:sz w:val="18"/>
+          <w:szCs w:val="18"/>
+        </w:rPr>
+        <w:t>+ Maillage (int,int,int,int,int) </w:t>
+      </w:r>
+      <w:r>
+        <w:rPr>
+          <w:iCs/>
+          <w:sz w:val="18"/>
+          <w:szCs w:val="18"/>
+        </w:rPr>
+        <w:t>: ce constructeur public prend en paramètres dans l’ordre :</w:t>
+      </w:r>
+    </w:p>
+    <w:p>
+      <w:pPr>
+        <w:pStyle w:val="Paragraphedeliste"/>
+        <w:numPr>
+          <w:ilvl w:val="2"/>
+          <w:numId w:val="18"/>
+        </w:numPr>
+        <w:spacing w:line="300" w:lineRule="exact"/>
+        <w:contextualSpacing w:val="0"/>
+        <w:jc w:val="left"/>
+        <w:rPr>
+          <w:iCs/>
+          <w:sz w:val="18"/>
+          <w:szCs w:val="18"/>
+        </w:rPr>
+      </w:pPr>
+      <w:r>
+        <w:rPr>
+          <w:iCs/>
+          <w:sz w:val="18"/>
+          <w:szCs w:val="18"/>
+        </w:rPr>
+        <w:t>La largeur totale en pixel du maillage.</w:t>
+      </w:r>
+    </w:p>
+    <w:p>
+      <w:pPr>
+        <w:pStyle w:val="Paragraphedeliste"/>
+        <w:numPr>
+          <w:ilvl w:val="2"/>
+          <w:numId w:val="18"/>
+        </w:numPr>
+        <w:spacing w:line="300" w:lineRule="exact"/>
+        <w:contextualSpacing w:val="0"/>
+        <w:jc w:val="left"/>
+        <w:rPr>
+          <w:iCs/>
+          <w:sz w:val="18"/>
+          <w:szCs w:val="18"/>
+        </w:rPr>
+      </w:pPr>
+      <w:r>
+        <w:rPr>
+          <w:iCs/>
+          <w:sz w:val="18"/>
+          <w:szCs w:val="18"/>
+        </w:rPr>
+        <w:t>La hauteur totale en pixel du maillage.</w:t>
+      </w:r>
+    </w:p>
+    <w:p>
+      <w:pPr>
+        <w:pStyle w:val="Paragraphedeliste"/>
+        <w:numPr>
+          <w:ilvl w:val="2"/>
+          <w:numId w:val="18"/>
+        </w:numPr>
+        <w:spacing w:line="300" w:lineRule="exact"/>
+        <w:contextualSpacing w:val="0"/>
+        <w:jc w:val="left"/>
+        <w:rPr>
+          <w:iCs/>
+          <w:sz w:val="18"/>
+          <w:szCs w:val="18"/>
+        </w:rPr>
+      </w:pPr>
+      <w:r>
+        <w:rPr>
+          <w:iCs/>
+          <w:sz w:val="18"/>
+          <w:szCs w:val="18"/>
+        </w:rPr>
+        <w:t>Le côté du nœud en pixel. Un nœud est toujours carré.</w:t>
+      </w:r>
+    </w:p>
+    <w:p>
+      <w:pPr>
+        <w:pStyle w:val="Paragraphedeliste"/>
+        <w:numPr>
+          <w:ilvl w:val="2"/>
+          <w:numId w:val="18"/>
+        </w:numPr>
+        <w:spacing w:line="300" w:lineRule="exact"/>
+        <w:contextualSpacing w:val="0"/>
+        <w:jc w:val="left"/>
+        <w:rPr>
+          <w:iCs/>
+          <w:sz w:val="18"/>
+          <w:szCs w:val="18"/>
+        </w:rPr>
+      </w:pPr>
+      <w:r>
+        <w:rPr>
+          <w:iCs/>
+          <w:sz w:val="18"/>
+          <w:szCs w:val="18"/>
+        </w:rPr>
+        <w:t>La position de départ du maillage dans la zone graphique en x.</w:t>
+      </w:r>
+    </w:p>
+    <w:p>
+      <w:pPr>
+        <w:pStyle w:val="Paragraphedeliste"/>
+        <w:numPr>
+          <w:ilvl w:val="2"/>
+          <w:numId w:val="18"/>
+        </w:numPr>
+        <w:spacing w:line="300" w:lineRule="exact"/>
+        <w:contextualSpacing w:val="0"/>
+        <w:jc w:val="left"/>
+        <w:rPr>
+          <w:iCs/>
+          <w:sz w:val="18"/>
+          <w:szCs w:val="18"/>
+        </w:rPr>
+      </w:pPr>
+      <w:r>
+        <w:rPr>
+          <w:iCs/>
+          <w:sz w:val="18"/>
+          <w:szCs w:val="18"/>
+        </w:rPr>
+        <w:t>La position du départ du maillage dans la zone graphique en y.</w:t>
+      </w:r>
+    </w:p>
+    <w:p>
+      <w:pPr>
+        <w:pStyle w:val="Paragraphedeliste"/>
+        <w:numPr>
+          <w:ilvl w:val="1"/>
+          <w:numId w:val="18"/>
+        </w:numPr>
+        <w:spacing w:line="300" w:lineRule="exact"/>
+        <w:contextualSpacing w:val="0"/>
+        <w:jc w:val="left"/>
+        <w:rPr>
+          <w:i/>
+          <w:iCs/>
+          <w:sz w:val="18"/>
+          <w:szCs w:val="18"/>
+        </w:rPr>
+      </w:pPr>
+      <w:r>
+        <w:rPr>
+          <w:rFonts w:ascii="Courier New" w:hAnsi="Courier New" w:cs="Courier New"/>
+          <w:iCs/>
+          <w:sz w:val="18"/>
+          <w:szCs w:val="18"/>
+        </w:rPr>
+        <w:t>+ Maillage (int,int,int)</w:t>
+      </w:r>
+      <w:r>
+        <w:rPr>
+          <w:i/>
+          <w:iCs/>
+          <w:sz w:val="18"/>
+          <w:szCs w:val="18"/>
+        </w:rPr>
+        <w:t xml:space="preserve"> : </w:t>
+      </w:r>
+      <w:r>
+        <w:rPr>
+          <w:iCs/>
+          <w:sz w:val="18"/>
+          <w:szCs w:val="18"/>
+        </w:rPr>
+        <w:t>mêmes paramètres que le constructeur précédent, avec la position du maillage par default en (0 ;0) .</w:t>
+      </w:r>
+    </w:p>
+    <w:p>
+      <w:pPr>
+        <w:pStyle w:val="Paragraphedeliste"/>
+        <w:numPr>
+          <w:ilvl w:val="0"/>
+          <w:numId w:val="18"/>
+        </w:numPr>
+        <w:spacing w:line="300" w:lineRule="exact"/>
+        <w:contextualSpacing w:val="0"/>
+        <w:jc w:val="left"/>
+        <w:rPr>
+          <w:iCs/>
+          <w:sz w:val="18"/>
+          <w:szCs w:val="18"/>
+        </w:rPr>
+      </w:pPr>
+      <w:r>
+        <w:rPr>
+          <w:iCs/>
+          <w:sz w:val="18"/>
+          <w:szCs w:val="18"/>
+        </w:rPr>
+        <w:t>Méthodes d’éditions</w:t>
+      </w:r>
+      <w:r>
+        <w:rPr>
+          <w:iCs/>
+          <w:sz w:val="18"/>
+          <w:szCs w:val="18"/>
+        </w:rPr>
+        <w:t xml:space="preserve"> : ces méthodes permettent d’éditer la structure du maillage de manière dynamique après </w:t>
+      </w:r>
+      <w:r>
+        <w:rPr>
+          <w:iCs/>
+          <w:sz w:val="18"/>
+          <w:szCs w:val="18"/>
+        </w:rPr>
+        <w:t>l’avoir crée. Si le rectangle définissant les zones à éditer n’est pas dans la zone, une exception est levée.</w:t>
+      </w:r>
+      <w:r>
+        <w:rPr>
+          <w:iCs/>
+          <w:sz w:val="18"/>
+          <w:szCs w:val="18"/>
+        </w:rPr>
+        <w:t xml:space="preserve"> Méthodes « thread-safe ».</w:t>
+      </w:r>
+    </w:p>
+    <w:p>
+      <w:pPr>
+        <w:pStyle w:val="Paragraphedeliste"/>
+        <w:numPr>
+          <w:ilvl w:val="1"/>
+          <w:numId w:val="18"/>
+        </w:numPr>
+        <w:spacing w:line="300" w:lineRule="exact"/>
+        <w:contextualSpacing w:val="0"/>
+        <w:jc w:val="left"/>
+        <w:rPr>
+          <w:iCs/>
+          <w:sz w:val="18"/>
+          <w:szCs w:val="18"/>
+        </w:rPr>
+      </w:pPr>
+      <w:r>
+        <w:rPr>
+          <w:rFonts w:ascii="Courier New" w:hAnsi="Courier New" w:cs="Courier New"/>
+          <w:iCs/>
+          <w:sz w:val="18"/>
+          <w:szCs w:val="18"/>
+        </w:rPr>
+        <w:t>+ void activerZone(Rectangle)</w:t>
+      </w:r>
+      <w:r>
+        <w:rPr>
+          <w:iCs/>
+          <w:sz w:val="18"/>
+          <w:szCs w:val="18"/>
+        </w:rPr>
+        <w:t xml:space="preserve"> : </w:t>
+      </w:r>
+      <w:r>
+        <w:rPr>
+          <w:iCs/>
+          <w:sz w:val="18"/>
+          <w:szCs w:val="18"/>
+        </w:rPr>
+        <w:t>Permet d’activer une zone</w:t>
+      </w:r>
+      <w:r>
+        <w:rPr>
+          <w:iCs/>
+          <w:sz w:val="18"/>
+          <w:szCs w:val="18"/>
+        </w:rPr>
+        <w:t xml:space="preserve"> dans le maillage, c'est-à-dire de définir les nœuds contenu</w:t>
+      </w:r>
+      <w:r>
+        <w:rPr>
+          <w:iCs/>
+          <w:sz w:val="18"/>
+          <w:szCs w:val="18"/>
+        </w:rPr>
+        <w:t>s</w:t>
+      </w:r>
+      <w:r>
+        <w:rPr>
+          <w:iCs/>
+          <w:sz w:val="18"/>
+          <w:szCs w:val="18"/>
+        </w:rPr>
+        <w:t xml:space="preserve"> dans le rectangle passé en paramètre comme actifs et de les relier aux nœuds actifs adjacents.</w:t>
+      </w:r>
+      <w:r>
+        <w:rPr>
+          <w:iCs/>
+          <w:sz w:val="18"/>
+          <w:szCs w:val="18"/>
+        </w:rPr>
+        <w:t xml:space="preserve"> Le rectangle a une dimension en pixels relatifs à la zone de jeu.</w:t>
+      </w:r>
+    </w:p>
+    <w:p>
+      <w:pPr>
+        <w:pStyle w:val="Paragraphedeliste"/>
+        <w:numPr>
+          <w:ilvl w:val="1"/>
+          <w:numId w:val="18"/>
+        </w:numPr>
+        <w:spacing w:line="300" w:lineRule="exact"/>
+        <w:contextualSpacing w:val="0"/>
+        <w:jc w:val="left"/>
+        <w:rPr>
+          <w:iCs/>
+          <w:sz w:val="18"/>
+          <w:szCs w:val="18"/>
+        </w:rPr>
+      </w:pPr>
+      <w:r>
+        <w:rPr>
+          <w:rFonts w:ascii="Courier New" w:hAnsi="Courier New" w:cs="Courier New"/>
+          <w:iCs/>
+          <w:sz w:val="18"/>
+          <w:szCs w:val="18"/>
+        </w:rPr>
+        <w:t>+ void desactiverZone(Rectangle)</w:t>
+      </w:r>
+      <w:r>
+        <w:rPr>
+          <w:iCs/>
+          <w:sz w:val="18"/>
+          <w:szCs w:val="18"/>
+        </w:rPr>
+        <w:t xml:space="preserve"> : </w:t>
+      </w:r>
+      <w:r>
+        <w:rPr>
+          <w:iCs/>
+          <w:sz w:val="18"/>
+          <w:szCs w:val="18"/>
+        </w:rPr>
+        <w:t>Permet de désactiver une zone dans le maillage, c'est-à-dire de marquer comme accessibles les nœuds contenus dans le rectangle passé en paramètre et de supprimer les arcs dans le graphe relatifs à ce nœud. Le rectangle a une dimension en pixels relatifs à la zone de jeu.</w:t>
+      </w:r>
+    </w:p>
+    <w:p>
+      <w:pPr>
+        <w:pStyle w:val="Paragraphedeliste"/>
+        <w:numPr>
+          <w:ilvl w:val="0"/>
+          <w:numId w:val="18"/>
+        </w:numPr>
+        <w:spacing w:line="300" w:lineRule="exact"/>
+        <w:contextualSpacing w:val="0"/>
+        <w:jc w:val="left"/>
+        <w:rPr>
+          <w:iCs/>
+          <w:sz w:val="18"/>
+          <w:szCs w:val="18"/>
+        </w:rPr>
+      </w:pPr>
+      <w:r>
+        <w:rPr>
+          <w:iCs/>
+          <w:sz w:val="18"/>
+          <w:szCs w:val="18"/>
+        </w:rPr>
+        <w:t>Méthode</w:t>
+      </w:r>
+      <w:r>
+        <w:rPr>
+          <w:iCs/>
+          <w:sz w:val="18"/>
+          <w:szCs w:val="18"/>
+        </w:rPr>
+        <w:t xml:space="preserve"> de calcul</w:t>
+      </w:r>
+      <w:r>
+        <w:rPr>
+          <w:iCs/>
+          <w:sz w:val="18"/>
+          <w:szCs w:val="18"/>
+        </w:rPr>
+        <w:t> : Permet d’obtenir des informations sur le maillage, notamment le chemin le plus court d’un point à un autre.</w:t>
+      </w:r>
+      <w:r>
+        <w:rPr>
+          <w:iCs/>
+          <w:sz w:val="18"/>
+          <w:szCs w:val="18"/>
+        </w:rPr>
+        <w:t xml:space="preserve"> Méthode « thread-safe ».</w:t>
+      </w:r>
+    </w:p>
+    <w:p>
+      <w:pPr>
+        <w:pStyle w:val="Paragraphedeliste"/>
+        <w:numPr>
+          <w:ilvl w:val="1"/>
+          <w:numId w:val="18"/>
+        </w:numPr>
+        <w:spacing w:line="300" w:lineRule="exact"/>
+        <w:contextualSpacing w:val="0"/>
+        <w:jc w:val="left"/>
+        <w:rPr>
+          <w:iCs/>
+          <w:sz w:val="18"/>
+          <w:szCs w:val="18"/>
+        </w:rPr>
+      </w:pPr>
+      <w:r>
+        <w:rPr>
+          <w:rFonts w:ascii="Courier New" w:hAnsi="Courier New" w:cs="Courier New"/>
+          <w:iCs/>
+          <w:sz w:val="18"/>
+          <w:szCs w:val="18"/>
+        </w:rPr>
+        <w:t>+ ArrayList&lt;Point&gt; plusCourtChemin(int,int,int,int)</w:t>
+      </w:r>
+      <w:r>
+        <w:rPr>
+          <w:iCs/>
+          <w:sz w:val="18"/>
+          <w:szCs w:val="18"/>
+        </w:rPr>
+        <w:t> :  C’est la méthode principale du maillage. Elle permet à partir des coordonnées des points de départ et d’arrivée de calculer selon le maillage le chemin le plus court, qu’elle retournera sous forme d’un ArrayList de points représentant les différentes étapes du chemin. Dans l’ordre des paramètres :</w:t>
+      </w:r>
+    </w:p>
+    <w:p>
+      <w:pPr>
+        <w:pStyle w:val="Paragraphedeliste"/>
+        <w:numPr>
+          <w:ilvl w:val="2"/>
+          <w:numId w:val="18"/>
+        </w:numPr>
+        <w:spacing w:line="300" w:lineRule="exact"/>
+        <w:contextualSpacing w:val="0"/>
+        <w:jc w:val="left"/>
+        <w:rPr>
+          <w:iCs/>
+          <w:sz w:val="18"/>
+          <w:szCs w:val="18"/>
+        </w:rPr>
+      </w:pPr>
+      <w:r>
+        <w:rPr>
+          <w:iCs/>
+          <w:sz w:val="18"/>
+          <w:szCs w:val="18"/>
+        </w:rPr>
+        <w:t>La coordonnée x du point de départ</w:t>
+      </w:r>
+    </w:p>
+    <w:p>
+      <w:pPr>
+        <w:pStyle w:val="Paragraphedeliste"/>
+        <w:numPr>
+          <w:ilvl w:val="2"/>
+          <w:numId w:val="18"/>
+        </w:numPr>
+        <w:spacing w:line="300" w:lineRule="exact"/>
+        <w:contextualSpacing w:val="0"/>
+        <w:jc w:val="left"/>
+        <w:rPr>
+          <w:iCs/>
+          <w:sz w:val="18"/>
+          <w:szCs w:val="18"/>
+        </w:rPr>
+      </w:pPr>
+      <w:r>
+        <w:rPr>
+          <w:iCs/>
+          <w:sz w:val="18"/>
+          <w:szCs w:val="18"/>
+        </w:rPr>
+        <w:t>La coordonnée y du point de départ</w:t>
+      </w:r>
+    </w:p>
+    <w:p>
+      <w:pPr>
+        <w:pStyle w:val="Paragraphedeliste"/>
+        <w:numPr>
+          <w:ilvl w:val="2"/>
+          <w:numId w:val="18"/>
+        </w:numPr>
+        <w:spacing w:line="300" w:lineRule="exact"/>
+        <w:contextualSpacing w:val="0"/>
+        <w:jc w:val="left"/>
+        <w:rPr>
+          <w:iCs/>
+          <w:sz w:val="18"/>
+          <w:szCs w:val="18"/>
+        </w:rPr>
+      </w:pPr>
+      <w:r>
+        <w:rPr>
+          <w:iCs/>
+          <w:sz w:val="18"/>
+          <w:szCs w:val="18"/>
+        </w:rPr>
+        <w:t>La coordonnée x du point d’arrivée</w:t>
+      </w:r>
+    </w:p>
+    <w:p>
+      <w:pPr>
+        <w:pStyle w:val="Paragraphedeliste"/>
+        <w:numPr>
+          <w:ilvl w:val="2"/>
+          <w:numId w:val="18"/>
+        </w:numPr>
+        <w:spacing w:line="300" w:lineRule="exact"/>
+        <w:contextualSpacing w:val="0"/>
+        <w:jc w:val="left"/>
+        <w:rPr>
+          <w:iCs/>
+          <w:sz w:val="18"/>
+          <w:szCs w:val="18"/>
+        </w:rPr>
+      </w:pPr>
+      <w:r>
+        <w:rPr>
+          <w:iCs/>
+          <w:sz w:val="18"/>
+          <w:szCs w:val="18"/>
+        </w:rPr>
+        <w:t>La coordonnée y du point d’arrivée</w:t>
+      </w:r>
+    </w:p>
+    <w:p>
+      <w:pPr>
+        <w:pStyle w:val="Paragraphedeliste"/>
+        <w:numPr>
+          <w:ilvl w:val="0"/>
+          <w:numId w:val="18"/>
+        </w:numPr>
+        <w:spacing w:line="300" w:lineRule="exact"/>
+        <w:contextualSpacing w:val="0"/>
+        <w:jc w:val="left"/>
+        <w:rPr>
+          <w:iCs/>
+          <w:sz w:val="18"/>
+          <w:szCs w:val="18"/>
+        </w:rPr>
+      </w:pPr>
+      <w:r>
+        <w:rPr>
+          <w:iCs/>
+          <w:sz w:val="18"/>
+          <w:szCs w:val="18"/>
+        </w:rPr>
+        <w:lastRenderedPageBreak/>
+        <w:t>Accesseurs</w:t>
+      </w:r>
+      <w:r>
+        <w:rPr>
+          <w:iCs/>
+          <w:sz w:val="18"/>
+          <w:szCs w:val="18"/>
+        </w:rPr>
+        <w:t> : Cet ensemble des méthodes permet de consulter l’état du maillage à n’importe quel moment.</w:t>
+      </w:r>
+    </w:p>
+    <w:p>
+      <w:pPr>
+        <w:pStyle w:val="Paragraphedeliste"/>
+        <w:numPr>
+          <w:ilvl w:val="1"/>
+          <w:numId w:val="18"/>
+        </w:numPr>
+        <w:spacing w:line="300" w:lineRule="exact"/>
+        <w:contextualSpacing w:val="0"/>
+        <w:jc w:val="left"/>
+        <w:rPr>
+          <w:iCs/>
+          <w:sz w:val="18"/>
+          <w:szCs w:val="18"/>
+        </w:rPr>
+      </w:pPr>
+    </w:p>
+    <w:p>
+      <w:pPr>
+        <w:spacing w:line="240" w:lineRule="exact"/>
+        <w:ind w:firstLine="360"/>
+        <w:jc w:val="left"/>
+        <w:rPr>
+          <w:i/>
+          <w:iCs/>
+          <w:sz w:val="18"/>
+          <w:szCs w:val="18"/>
+        </w:rPr>
+      </w:pPr>
     </w:p>
     <w:p>
       <w:pPr>
@@ -7465,7 +8263,6 @@
       </w:pPr>
       <w:bookmarkStart w:id="58" w:name="_Toc248740902"/>
       <w:r>
-        <w:lastRenderedPageBreak/>
         <w:t>Difficultés particulières</w:t>
       </w:r>
       <w:bookmarkEnd w:id="58"/>
@@ -7946,7 +8743,7 @@
         <w:rPr>
           <w:noProof/>
         </w:rPr>
-        <w:t>04/01/2010</w:t>
+        <w:t>07/01/2010</w:t>
       </w:r>
     </w:fldSimple>
     <w:r>
@@ -8532,6 +9329,92 @@
     </w:lvl>
   </w:abstractNum>
   <w:abstractNum w:abstractNumId="5">
+    <w:nsid w:val="22EE3A61"/>
+    <w:multiLevelType w:val="hybridMultilevel"/>
+    <w:tmpl w:val="DA14D122"/>
+    <w:lvl w:ilvl="0" w:tplc="100C000F">
+      <w:start w:val="1"/>
+      <w:numFmt w:val="decimal"/>
+      <w:lvlText w:val="%1."/>
+      <w:lvlJc w:val="left"/>
+      <w:pPr>
+        <w:ind w:left="1080" w:hanging="360"/>
+      </w:pPr>
+    </w:lvl>
+    <w:lvl w:ilvl="1" w:tplc="100C0019">
+      <w:start w:val="1"/>
+      <w:numFmt w:val="lowerLetter"/>
+      <w:lvlText w:val="%2."/>
+      <w:lvlJc w:val="left"/>
+      <w:pPr>
+        <w:ind w:left="1800" w:hanging="360"/>
+      </w:pPr>
+    </w:lvl>
+    <w:lvl w:ilvl="2" w:tplc="100C001B">
+      <w:start w:val="1"/>
+      <w:numFmt w:val="lowerRoman"/>
+      <w:lvlText w:val="%3."/>
+      <w:lvlJc w:val="right"/>
+      <w:pPr>
+        <w:ind w:left="2520" w:hanging="180"/>
+      </w:pPr>
+    </w:lvl>
+    <w:lvl w:ilvl="3" w:tplc="100C000F" w:tentative="1">
+      <w:start w:val="1"/>
+      <w:numFmt w:val="decimal"/>
+      <w:lvlText w:val="%4."/>
+      <w:lvlJc w:val="left"/>
+      <w:pPr>
+        <w:ind w:left="3240" w:hanging="360"/>
+      </w:pPr>
+    </w:lvl>
+    <w:lvl w:ilvl="4" w:tplc="100C0019" w:tentative="1">
+      <w:start w:val="1"/>
+      <w:numFmt w:val="lowerLetter"/>
+      <w:lvlText w:val="%5."/>
+      <w:lvlJc w:val="left"/>
+      <w:pPr>
+        <w:ind w:left="3960" w:hanging="360"/>
+      </w:pPr>
+    </w:lvl>
+    <w:lvl w:ilvl="5" w:tplc="100C001B" w:tentative="1">
+      <w:start w:val="1"/>
+      <w:numFmt w:val="lowerRoman"/>
+      <w:lvlText w:val="%6."/>
+      <w:lvlJc w:val="right"/>
+      <w:pPr>
+        <w:ind w:left="4680" w:hanging="180"/>
+      </w:pPr>
+    </w:lvl>
+    <w:lvl w:ilvl="6" w:tplc="100C000F" w:tentative="1">
+      <w:start w:val="1"/>
+      <w:numFmt w:val="decimal"/>
+      <w:lvlText w:val="%7."/>
+      <w:lvlJc w:val="left"/>
+      <w:pPr>
+        <w:ind w:left="5400" w:hanging="360"/>
+      </w:pPr>
+    </w:lvl>
+    <w:lvl w:ilvl="7" w:tplc="100C0019" w:tentative="1">
+      <w:start w:val="1"/>
+      <w:numFmt w:val="lowerLetter"/>
+      <w:lvlText w:val="%8."/>
+      <w:lvlJc w:val="left"/>
+      <w:pPr>
+        <w:ind w:left="6120" w:hanging="360"/>
+      </w:pPr>
+    </w:lvl>
+    <w:lvl w:ilvl="8" w:tplc="100C001B" w:tentative="1">
+      <w:start w:val="1"/>
+      <w:numFmt w:val="lowerRoman"/>
+      <w:lvlText w:val="%9."/>
+      <w:lvlJc w:val="right"/>
+      <w:pPr>
+        <w:ind w:left="6840" w:hanging="180"/>
+      </w:pPr>
+    </w:lvl>
+  </w:abstractNum>
+  <w:abstractNum w:abstractNumId="6">
     <w:nsid w:val="27A404D8"/>
     <w:multiLevelType w:val="hybridMultilevel"/>
     <w:tmpl w:val="E4483B56"/>
@@ -8671,7 +9554,93 @@
       </w:rPr>
     </w:lvl>
   </w:abstractNum>
-  <w:abstractNum w:abstractNumId="6">
+  <w:abstractNum w:abstractNumId="7">
+    <w:nsid w:val="38EC6339"/>
+    <w:multiLevelType w:val="hybridMultilevel"/>
+    <w:tmpl w:val="9DE4B918"/>
+    <w:lvl w:ilvl="0" w:tplc="100C000F">
+      <w:start w:val="1"/>
+      <w:numFmt w:val="decimal"/>
+      <w:lvlText w:val="%1."/>
+      <w:lvlJc w:val="left"/>
+      <w:pPr>
+        <w:ind w:left="1080" w:hanging="360"/>
+      </w:pPr>
+    </w:lvl>
+    <w:lvl w:ilvl="1" w:tplc="100C0019" w:tentative="1">
+      <w:start w:val="1"/>
+      <w:numFmt w:val="lowerLetter"/>
+      <w:lvlText w:val="%2."/>
+      <w:lvlJc w:val="left"/>
+      <w:pPr>
+        <w:ind w:left="1800" w:hanging="360"/>
+      </w:pPr>
+    </w:lvl>
+    <w:lvl w:ilvl="2" w:tplc="100C001B" w:tentative="1">
+      <w:start w:val="1"/>
+      <w:numFmt w:val="lowerRoman"/>
+      <w:lvlText w:val="%3."/>
+      <w:lvlJc w:val="right"/>
+      <w:pPr>
+        <w:ind w:left="2520" w:hanging="180"/>
+      </w:pPr>
+    </w:lvl>
+    <w:lvl w:ilvl="3" w:tplc="100C000F" w:tentative="1">
+      <w:start w:val="1"/>
+      <w:numFmt w:val="decimal"/>
+      <w:lvlText w:val="%4."/>
+      <w:lvlJc w:val="left"/>
+      <w:pPr>
+        <w:ind w:left="3240" w:hanging="360"/>
+      </w:pPr>
+    </w:lvl>
+    <w:lvl w:ilvl="4" w:tplc="100C0019" w:tentative="1">
+      <w:start w:val="1"/>
+      <w:numFmt w:val="lowerLetter"/>
+      <w:lvlText w:val="%5."/>
+      <w:lvlJc w:val="left"/>
+      <w:pPr>
+        <w:ind w:left="3960" w:hanging="360"/>
+      </w:pPr>
+    </w:lvl>
+    <w:lvl w:ilvl="5" w:tplc="100C001B" w:tentative="1">
+      <w:start w:val="1"/>
+      <w:numFmt w:val="lowerRoman"/>
+      <w:lvlText w:val="%6."/>
+      <w:lvlJc w:val="right"/>
+      <w:pPr>
+        <w:ind w:left="4680" w:hanging="180"/>
+      </w:pPr>
+    </w:lvl>
+    <w:lvl w:ilvl="6" w:tplc="100C000F" w:tentative="1">
+      <w:start w:val="1"/>
+      <w:numFmt w:val="decimal"/>
+      <w:lvlText w:val="%7."/>
+      <w:lvlJc w:val="left"/>
+      <w:pPr>
+        <w:ind w:left="5400" w:hanging="360"/>
+      </w:pPr>
+    </w:lvl>
+    <w:lvl w:ilvl="7" w:tplc="100C0019" w:tentative="1">
+      <w:start w:val="1"/>
+      <w:numFmt w:val="lowerLetter"/>
+      <w:lvlText w:val="%8."/>
+      <w:lvlJc w:val="left"/>
+      <w:pPr>
+        <w:ind w:left="6120" w:hanging="360"/>
+      </w:pPr>
+    </w:lvl>
+    <w:lvl w:ilvl="8" w:tplc="100C001B" w:tentative="1">
+      <w:start w:val="1"/>
+      <w:numFmt w:val="lowerRoman"/>
+      <w:lvlText w:val="%9."/>
+      <w:lvlJc w:val="right"/>
+      <w:pPr>
+        <w:ind w:left="6840" w:hanging="180"/>
+      </w:pPr>
+    </w:lvl>
+  </w:abstractNum>
+  <w:abstractNum w:abstractNumId="8">
     <w:nsid w:val="408C02FF"/>
     <w:multiLevelType w:val="hybridMultilevel"/>
     <w:tmpl w:val="1C925AC4"/>
@@ -8808,7 +9777,7 @@
       </w:rPr>
     </w:lvl>
   </w:abstractNum>
-  <w:abstractNum w:abstractNumId="7">
+  <w:abstractNum w:abstractNumId="9">
     <w:nsid w:val="42F31DAB"/>
     <w:multiLevelType w:val="hybridMultilevel"/>
     <w:tmpl w:val="A46C5D1C"/>
@@ -8948,7 +9917,120 @@
       </w:rPr>
     </w:lvl>
   </w:abstractNum>
-  <w:abstractNum w:abstractNumId="8">
+  <w:abstractNum w:abstractNumId="10">
+    <w:nsid w:val="442B6965"/>
+    <w:multiLevelType w:val="hybridMultilevel"/>
+    <w:tmpl w:val="E5A0CBA6"/>
+    <w:lvl w:ilvl="0" w:tplc="100C000F">
+      <w:start w:val="1"/>
+      <w:numFmt w:val="decimal"/>
+      <w:lvlText w:val="%1."/>
+      <w:lvlJc w:val="left"/>
+      <w:pPr>
+        <w:ind w:left="1440" w:hanging="360"/>
+      </w:pPr>
+      <w:rPr>
+        <w:rFonts w:hint="default"/>
+      </w:rPr>
+    </w:lvl>
+    <w:lvl w:ilvl="1" w:tplc="100C0003" w:tentative="1">
+      <w:start w:val="1"/>
+      <w:numFmt w:val="bullet"/>
+      <w:lvlText w:val="o"/>
+      <w:lvlJc w:val="left"/>
+      <w:pPr>
+        <w:ind w:left="2160" w:hanging="360"/>
+      </w:pPr>
+      <w:rPr>
+        <w:rFonts w:ascii="Courier New" w:hAnsi="Courier New" w:cs="Courier New" w:hint="default"/>
+      </w:rPr>
+    </w:lvl>
+    <w:lvl w:ilvl="2" w:tplc="100C0005" w:tentative="1">
+      <w:start w:val="1"/>
+      <w:numFmt w:val="bullet"/>
+      <w:lvlText w:val=""/>
+      <w:lvlJc w:val="left"/>
+      <w:pPr>
+        <w:ind w:left="2880" w:hanging="360"/>
+      </w:pPr>
+      <w:rPr>
+        <w:rFonts w:ascii="Wingdings" w:hAnsi="Wingdings" w:hint="default"/>
+      </w:rPr>
+    </w:lvl>
+    <w:lvl w:ilvl="3" w:tplc="100C0001" w:tentative="1">
+      <w:start w:val="1"/>
+      <w:numFmt w:val="bullet"/>
+      <w:lvlText w:val=""/>
+      <w:lvlJc w:val="left"/>
+      <w:pPr>
+        <w:ind w:left="3600" w:hanging="360"/>
+      </w:pPr>
+      <w:rPr>
+        <w:rFonts w:ascii="Symbol" w:hAnsi="Symbol" w:hint="default"/>
+      </w:rPr>
+    </w:lvl>
+    <w:lvl w:ilvl="4" w:tplc="100C0003" w:tentative="1">
+      <w:start w:val="1"/>
+      <w:numFmt w:val="bullet"/>
+      <w:lvlText w:val="o"/>
+      <w:lvlJc w:val="left"/>
+      <w:pPr>
+        <w:ind w:left="4320" w:hanging="360"/>
+      </w:pPr>
+      <w:rPr>
+        <w:rFonts w:ascii="Courier New" w:hAnsi="Courier New" w:cs="Courier New" w:hint="default"/>
+      </w:rPr>
+    </w:lvl>
+    <w:lvl w:ilvl="5" w:tplc="100C0005" w:tentative="1">
+      <w:start w:val="1"/>
+      <w:numFmt w:val="bullet"/>
+      <w:lvlText w:val=""/>
+      <w:lvlJc w:val="left"/>
+      <w:pPr>
+        <w:ind w:left="5040" w:hanging="360"/>
+      </w:pPr>
+      <w:rPr>
+        <w:rFonts w:ascii="Wingdings" w:hAnsi="Wingdings" w:hint="default"/>
+      </w:rPr>
+    </w:lvl>
+    <w:lvl w:ilvl="6" w:tplc="100C0001" w:tentative="1">
+      <w:start w:val="1"/>
+      <w:numFmt w:val="bullet"/>
+      <w:lvlText w:val=""/>
+      <w:lvlJc w:val="left"/>
+      <w:pPr>
+        <w:ind w:left="5760" w:hanging="360"/>
+      </w:pPr>
+      <w:rPr>
+        <w:rFonts w:ascii="Symbol" w:hAnsi="Symbol" w:hint="default"/>
+      </w:rPr>
+    </w:lvl>
+    <w:lvl w:ilvl="7" w:tplc="100C0003" w:tentative="1">
+      <w:start w:val="1"/>
+      <w:numFmt w:val="bullet"/>
+      <w:lvlText w:val="o"/>
+      <w:lvlJc w:val="left"/>
+      <w:pPr>
+        <w:ind w:left="6480" w:hanging="360"/>
+      </w:pPr>
+      <w:rPr>
+        <w:rFonts w:ascii="Courier New" w:hAnsi="Courier New" w:cs="Courier New" w:hint="default"/>
+      </w:rPr>
+    </w:lvl>
+    <w:lvl w:ilvl="8" w:tplc="100C0005" w:tentative="1">
+      <w:start w:val="1"/>
+      <w:numFmt w:val="bullet"/>
+      <w:lvlText w:val=""/>
+      <w:lvlJc w:val="left"/>
+      <w:pPr>
+        <w:ind w:left="7200" w:hanging="360"/>
+      </w:pPr>
+      <w:rPr>
+        <w:rFonts w:ascii="Wingdings" w:hAnsi="Wingdings" w:hint="default"/>
+      </w:rPr>
+    </w:lvl>
+  </w:abstractNum>
+  <w:abstractNum w:abstractNumId="11">
     <w:nsid w:val="5082572C"/>
     <w:multiLevelType w:val="hybridMultilevel"/>
     <w:tmpl w:val="ED4ACFA4"/>
@@ -9088,7 +10170,7 @@
       </w:rPr>
     </w:lvl>
   </w:abstractNum>
-  <w:abstractNum w:abstractNumId="9">
+  <w:abstractNum w:abstractNumId="12">
     <w:nsid w:val="52B247CA"/>
     <w:multiLevelType w:val="hybridMultilevel"/>
     <w:tmpl w:val="B7D4D45A"/>
@@ -9228,7 +10310,7 @@
       </w:rPr>
     </w:lvl>
   </w:abstractNum>
-  <w:abstractNum w:abstractNumId="10">
+  <w:abstractNum w:abstractNumId="13">
     <w:nsid w:val="594C1361"/>
     <w:multiLevelType w:val="hybridMultilevel"/>
     <w:tmpl w:val="5C243628"/>
@@ -9368,7 +10450,7 @@
       </w:rPr>
     </w:lvl>
   </w:abstractNum>
-  <w:abstractNum w:abstractNumId="11">
+  <w:abstractNum w:abstractNumId="14">
     <w:nsid w:val="71E06583"/>
     <w:multiLevelType w:val="hybridMultilevel"/>
     <w:tmpl w:val="26C81FCE"/>
@@ -9508,7 +10590,7 @@
       </w:rPr>
     </w:lvl>
   </w:abstractNum>
-  <w:abstractNum w:abstractNumId="12">
+  <w:abstractNum w:abstractNumId="15">
     <w:nsid w:val="75A3529B"/>
     <w:multiLevelType w:val="hybridMultilevel"/>
     <w:tmpl w:val="819EEA64"/>
@@ -9648,7 +10730,7 @@
       </w:rPr>
     </w:lvl>
   </w:abstractNum>
-  <w:abstractNum w:abstractNumId="13">
+  <w:abstractNum w:abstractNumId="16">
     <w:nsid w:val="7B193736"/>
     <w:multiLevelType w:val="multilevel"/>
     <w:tmpl w:val="3E0A631E"/>
@@ -9770,7 +10852,7 @@
       </w:pPr>
     </w:lvl>
   </w:abstractNum>
-  <w:abstractNum w:abstractNumId="14">
+  <w:abstractNum w:abstractNumId="17">
     <w:nsid w:val="7DD245F2"/>
     <w:multiLevelType w:val="hybridMultilevel"/>
     <w:tmpl w:val="3100450C"/>
@@ -9911,7 +10993,7 @@
     </w:lvl>
   </w:abstractNum>
   <w:num w:numId="1">
-    <w:abstractNumId w:val="13"/>
+    <w:abstractNumId w:val="16"/>
   </w:num>
   <w:num w:numId="2">
     <w:abstractNumId w:val="1"/>
@@ -9920,40 +11002,49 @@
     <w:abstractNumId w:val="4"/>
   </w:num>
   <w:num w:numId="4">
+    <w:abstractNumId w:val="15"/>
+  </w:num>
+  <w:num w:numId="5">
     <w:abstractNumId w:val="12"/>
   </w:num>
-  <w:num w:numId="5">
-    <w:abstractNumId w:val="9"/>
-  </w:num>
   <w:num w:numId="6">
-    <w:abstractNumId w:val="5"/>
+    <w:abstractNumId w:val="6"/>
   </w:num>
   <w:num w:numId="7">
-    <w:abstractNumId w:val="10"/>
+    <w:abstractNumId w:val="13"/>
   </w:num>
   <w:num w:numId="8">
-    <w:abstractNumId w:val="14"/>
+    <w:abstractNumId w:val="17"/>
   </w:num>
   <w:num w:numId="9">
     <w:abstractNumId w:val="3"/>
   </w:num>
   <w:num w:numId="10">
-    <w:abstractNumId w:val="6"/>
+    <w:abstractNumId w:val="8"/>
   </w:num>
   <w:num w:numId="11">
-    <w:abstractNumId w:val="8"/>
+    <w:abstractNumId w:val="11"/>
   </w:num>
   <w:num w:numId="12">
-    <w:abstractNumId w:val="7"/>
+    <w:abstractNumId w:val="9"/>
   </w:num>
   <w:num w:numId="13">
-    <w:abstractNumId w:val="11"/>
+    <w:abstractNumId w:val="14"/>
   </w:num>
   <w:num w:numId="14">
     <w:abstractNumId w:val="2"/>
   </w:num>
   <w:num w:numId="15">
     <w:abstractNumId w:val="0"/>
+  </w:num>
+  <w:num w:numId="16">
+    <w:abstractNumId w:val="10"/>
+  </w:num>
+  <w:num w:numId="17">
+    <w:abstractNumId w:val="7"/>
+  </w:num>
+  <w:num w:numId="18">
+    <w:abstractNumId w:val="5"/>
   </w:num>
   <w:numIdMacAtCleanup w:val="13"/>
 </w:numbering>
@@ -10802,6 +11893,17 @@
       <w:lang w:eastAsia="en-US"/>
     </w:rPr>
   </w:style>
+  <w:style w:type="paragraph" w:styleId="Paragraphedeliste">
+    <w:name w:val="List Paragraph"/>
+    <w:basedOn w:val="Normal"/>
+    <w:uiPriority w:val="34"/>
+    <w:qFormat/>
+    <w:rsid w:val="00DF615F"/>
+    <w:pPr>
+      <w:ind w:left="720"/>
+      <w:contextualSpacing/>
+    </w:pPr>
+  </w:style>
 </w:styles>
 </file>
 
@@ -11093,7 +12195,7 @@
 </file>
 
 <file path=customXml/itemProps1.xml><?xml version="1.0" encoding="utf-8"?>
-<ds:datastoreItem xmlns:ds="http://schemas.openxmlformats.org/officeDocument/2006/customXml" ds:itemID="{25581E53-8F48-4AB3-A72B-6D92C5B543BC}">
+<ds:datastoreItem xmlns:ds="http://schemas.openxmlformats.org/officeDocument/2006/customXml" ds:itemID="{D812A620-E15E-4DFA-9514-2F5DC459D4AE}">
   <ds:schemaRefs>
     <ds:schemaRef ds:uri="http://schemas.openxmlformats.org/officeDocument/2006/bibliography"/>
   </ds:schemaRefs>

</xml_diff>

<commit_message>
Rapport Pierre-Do : avancée.
</commit_message>
<xml_diff>
--- a/documents/Rapport_pierre-dominique.docx
+++ b/documents/Rapport_pierre-dominique.docx
@@ -2117,21 +2117,7 @@
                 <w:rStyle w:val="Lienhypertexte"/>
                 <w:noProof/>
               </w:rPr>
-              <w:t>Gestion de la</w:t>
-            </w:r>
-            <w:r>
-              <w:rPr>
-                <w:rStyle w:val="Lienhypertexte"/>
-                <w:noProof/>
-              </w:rPr>
-              <w:t xml:space="preserve"> </w:t>
-            </w:r>
-            <w:r>
-              <w:rPr>
-                <w:rStyle w:val="Lienhypertexte"/>
-                <w:noProof/>
-              </w:rPr>
-              <w:t xml:space="preserve">concurrence </w:t>
+              <w:t xml:space="preserve">Gestion de la concurrence </w:t>
             </w:r>
             <w:r>
               <w:rPr>
@@ -6834,7 +6820,6 @@
       <w:pPr>
         <w:spacing w:line="300" w:lineRule="exact"/>
         <w:ind w:firstLine="360"/>
-        <w:jc w:val="left"/>
         <w:rPr>
           <w:iCs/>
           <w:sz w:val="18"/>
@@ -6859,7 +6844,6 @@
         </w:numPr>
         <w:spacing w:line="300" w:lineRule="exact"/>
         <w:contextualSpacing w:val="0"/>
-        <w:jc w:val="left"/>
         <w:rPr>
           <w:iCs/>
           <w:sz w:val="18"/>
@@ -6924,7 +6908,6 @@
         </w:numPr>
         <w:spacing w:line="300" w:lineRule="exact"/>
         <w:contextualSpacing w:val="0"/>
-        <w:jc w:val="left"/>
         <w:rPr>
           <w:iCs/>
           <w:sz w:val="18"/>
@@ -6958,7 +6941,6 @@
         </w:numPr>
         <w:spacing w:line="300" w:lineRule="exact"/>
         <w:contextualSpacing w:val="0"/>
-        <w:jc w:val="left"/>
         <w:rPr>
           <w:iCs/>
           <w:sz w:val="18"/>
@@ -6983,7 +6965,6 @@
         </w:numPr>
         <w:spacing w:line="300" w:lineRule="exact"/>
         <w:contextualSpacing w:val="0"/>
-        <w:jc w:val="left"/>
         <w:rPr>
           <w:iCs/>
           <w:sz w:val="18"/>
@@ -7008,7 +6989,6 @@
         </w:numPr>
         <w:spacing w:line="300" w:lineRule="exact"/>
         <w:contextualSpacing w:val="0"/>
-        <w:jc w:val="left"/>
         <w:rPr>
           <w:iCs/>
           <w:sz w:val="18"/>
@@ -7033,7 +7013,6 @@
         </w:numPr>
         <w:spacing w:line="300" w:lineRule="exact"/>
         <w:contextualSpacing w:val="0"/>
-        <w:jc w:val="left"/>
         <w:rPr>
           <w:iCs/>
           <w:sz w:val="18"/>
@@ -7058,7 +7037,6 @@
         </w:numPr>
         <w:spacing w:line="300" w:lineRule="exact"/>
         <w:contextualSpacing w:val="0"/>
-        <w:jc w:val="left"/>
         <w:rPr>
           <w:iCs/>
           <w:sz w:val="18"/>
@@ -7083,7 +7061,6 @@
         </w:numPr>
         <w:spacing w:line="300" w:lineRule="exact"/>
         <w:contextualSpacing w:val="0"/>
-        <w:jc w:val="left"/>
         <w:rPr>
           <w:i/>
           <w:iCs/>
@@ -7127,7 +7104,6 @@
         </w:numPr>
         <w:spacing w:line="300" w:lineRule="exact"/>
         <w:contextualSpacing w:val="0"/>
-        <w:jc w:val="left"/>
         <w:rPr>
           <w:iCs/>
           <w:sz w:val="18"/>
@@ -7176,7 +7152,6 @@
         </w:numPr>
         <w:spacing w:line="300" w:lineRule="exact"/>
         <w:contextualSpacing w:val="0"/>
-        <w:jc w:val="left"/>
         <w:rPr>
           <w:iCs/>
           <w:sz w:val="18"/>
@@ -7250,7 +7225,6 @@
         </w:numPr>
         <w:spacing w:line="300" w:lineRule="exact"/>
         <w:contextualSpacing w:val="0"/>
-        <w:jc w:val="left"/>
         <w:rPr>
           <w:iCs/>
           <w:sz w:val="18"/>
@@ -7292,7 +7266,6 @@
         </w:numPr>
         <w:spacing w:line="300" w:lineRule="exact"/>
         <w:contextualSpacing w:val="0"/>
-        <w:jc w:val="left"/>
         <w:rPr>
           <w:iCs/>
           <w:sz w:val="18"/>
@@ -7341,7 +7314,6 @@
         </w:numPr>
         <w:spacing w:line="300" w:lineRule="exact"/>
         <w:contextualSpacing w:val="0"/>
-        <w:jc w:val="left"/>
         <w:rPr>
           <w:iCs/>
           <w:sz w:val="18"/>
@@ -7375,7 +7347,6 @@
         </w:numPr>
         <w:spacing w:line="300" w:lineRule="exact"/>
         <w:contextualSpacing w:val="0"/>
-        <w:jc w:val="left"/>
         <w:rPr>
           <w:iCs/>
           <w:sz w:val="18"/>
@@ -7400,7 +7371,6 @@
         </w:numPr>
         <w:spacing w:line="300" w:lineRule="exact"/>
         <w:contextualSpacing w:val="0"/>
-        <w:jc w:val="left"/>
         <w:rPr>
           <w:iCs/>
           <w:sz w:val="18"/>
@@ -7425,7 +7395,6 @@
         </w:numPr>
         <w:spacing w:line="300" w:lineRule="exact"/>
         <w:contextualSpacing w:val="0"/>
-        <w:jc w:val="left"/>
         <w:rPr>
           <w:iCs/>
           <w:sz w:val="18"/>
@@ -7450,7 +7419,6 @@
         </w:numPr>
         <w:spacing w:line="300" w:lineRule="exact"/>
         <w:contextualSpacing w:val="0"/>
-        <w:jc w:val="left"/>
         <w:rPr>
           <w:iCs/>
           <w:sz w:val="18"/>
@@ -7475,7 +7443,6 @@
         </w:numPr>
         <w:spacing w:line="300" w:lineRule="exact"/>
         <w:contextualSpacing w:val="0"/>
-        <w:jc w:val="left"/>
         <w:rPr>
           <w:iCs/>
           <w:sz w:val="18"/>
@@ -7497,365 +7464,468 @@
           <w:sz w:val="18"/>
           <w:szCs w:val="18"/>
         </w:rPr>
-        <w:t> : Cet ensemble des méthodes permet de consulter l’état du maillage à n’importe quel moment.</w:t>
-      </w:r>
-    </w:p>
-    <w:p>
-      <w:pPr>
-        <w:pStyle w:val="Paragraphedeliste"/>
-        <w:numPr>
-          <w:ilvl w:val="1"/>
-          <w:numId w:val="18"/>
-        </w:numPr>
+        <w:t xml:space="preserve"> : Cet ensemble des méthodes permet de consulter l’état du maillage </w:t>
+      </w:r>
+      <w:r>
+        <w:rPr>
+          <w:iCs/>
+          <w:sz w:val="18"/>
+          <w:szCs w:val="18"/>
+        </w:rPr>
+        <w:t>à n’importe quel moment,  par exemple de récupérer la liste des nœuds internes au graphe. Nous ne détaillerons pas ici l’ensemble des méthodes, pour les détails voir la JavaDoc.</w:t>
+      </w:r>
+    </w:p>
+    <w:p>
+      <w:pPr>
         <w:spacing w:line="300" w:lineRule="exact"/>
-        <w:contextualSpacing w:val="0"/>
-        <w:jc w:val="left"/>
-        <w:rPr>
-          <w:iCs/>
-          <w:sz w:val="18"/>
-          <w:szCs w:val="18"/>
-        </w:rPr>
-      </w:pPr>
-    </w:p>
-    <w:p>
-      <w:pPr>
-        <w:spacing w:line="240" w:lineRule="exact"/>
-        <w:ind w:firstLine="360"/>
-        <w:jc w:val="left"/>
-        <w:rPr>
-          <w:i/>
-          <w:iCs/>
-          <w:sz w:val="18"/>
-          <w:szCs w:val="18"/>
-        </w:rPr>
-      </w:pPr>
-    </w:p>
-    <w:p>
-      <w:pPr>
-        <w:ind w:firstLine="360"/>
-        <w:jc w:val="left"/>
-        <w:rPr>
-          <w:i/>
-          <w:iCs/>
-          <w:sz w:val="18"/>
-          <w:szCs w:val="18"/>
-        </w:rPr>
-      </w:pPr>
-    </w:p>
-    <w:p>
-      <w:pPr>
-        <w:ind w:firstLine="360"/>
-        <w:jc w:val="left"/>
-        <w:rPr>
-          <w:i/>
-          <w:iCs/>
-          <w:sz w:val="18"/>
-          <w:szCs w:val="18"/>
-        </w:rPr>
-      </w:pPr>
-      <w:r>
-        <w:rPr>
-          <w:i/>
-          <w:iCs/>
-          <w:sz w:val="18"/>
-          <w:szCs w:val="18"/>
-        </w:rPr>
-        <w:t>Décrire la réalisation "physique" de votre projet</w:t>
-      </w:r>
-    </w:p>
-    <w:p>
-      <w:pPr>
-        <w:ind w:firstLine="360"/>
-        <w:jc w:val="left"/>
-        <w:rPr>
-          <w:i/>
-          <w:iCs/>
-          <w:sz w:val="18"/>
-          <w:szCs w:val="18"/>
-        </w:rPr>
-      </w:pPr>
-    </w:p>
-    <w:p>
-      <w:pPr>
-        <w:numPr>
-          <w:ilvl w:val="0"/>
-          <w:numId w:val="11"/>
-        </w:numPr>
-        <w:tabs>
-          <w:tab w:val="clear" w:pos="720"/>
-          <w:tab w:val="num" w:pos="927"/>
-        </w:tabs>
-        <w:ind w:left="927"/>
-        <w:jc w:val="left"/>
-        <w:rPr>
-          <w:i/>
-          <w:iCs/>
-          <w:sz w:val="18"/>
-          <w:szCs w:val="18"/>
-        </w:rPr>
-      </w:pPr>
-      <w:r>
-        <w:rPr>
-          <w:i/>
-          <w:iCs/>
-          <w:sz w:val="18"/>
-          <w:szCs w:val="18"/>
-        </w:rPr>
-        <w:t>les répertoires où le logiciel est installé</w:t>
-      </w:r>
-    </w:p>
-    <w:p>
-      <w:pPr>
-        <w:numPr>
-          <w:ilvl w:val="0"/>
-          <w:numId w:val="10"/>
-        </w:numPr>
-        <w:tabs>
-          <w:tab w:val="clear" w:pos="720"/>
-          <w:tab w:val="num" w:pos="927"/>
-        </w:tabs>
-        <w:ind w:left="927"/>
-        <w:jc w:val="left"/>
-        <w:rPr>
-          <w:i/>
-          <w:iCs/>
-          <w:sz w:val="18"/>
-          <w:szCs w:val="18"/>
-        </w:rPr>
-      </w:pPr>
-      <w:r>
-        <w:rPr>
-          <w:i/>
-          <w:iCs/>
-          <w:sz w:val="18"/>
-          <w:szCs w:val="18"/>
-        </w:rPr>
-        <w:t>la liste de tous les fichiers et une rapide description de leur contenu (des noms qui parlent !)</w:t>
-      </w:r>
-    </w:p>
-    <w:p>
-      <w:pPr>
-        <w:numPr>
-          <w:ilvl w:val="0"/>
-          <w:numId w:val="10"/>
-        </w:numPr>
-        <w:tabs>
-          <w:tab w:val="clear" w:pos="720"/>
-          <w:tab w:val="num" w:pos="927"/>
-        </w:tabs>
-        <w:ind w:left="927"/>
-        <w:jc w:val="left"/>
-        <w:rPr>
-          <w:i/>
-          <w:iCs/>
-          <w:sz w:val="18"/>
-          <w:szCs w:val="18"/>
-        </w:rPr>
-      </w:pPr>
-      <w:r>
-        <w:rPr>
-          <w:i/>
-          <w:iCs/>
-          <w:sz w:val="18"/>
-          <w:szCs w:val="18"/>
-        </w:rPr>
-        <w:t>les versions des systèmes d'exploitation et des outils logiciels</w:t>
-      </w:r>
-    </w:p>
-    <w:p>
-      <w:pPr>
-        <w:numPr>
-          <w:ilvl w:val="0"/>
-          <w:numId w:val="10"/>
-        </w:numPr>
-        <w:tabs>
-          <w:tab w:val="clear" w:pos="720"/>
-          <w:tab w:val="num" w:pos="927"/>
-        </w:tabs>
-        <w:ind w:left="927"/>
-        <w:jc w:val="left"/>
-        <w:rPr>
-          <w:i/>
-          <w:iCs/>
-          <w:sz w:val="18"/>
-          <w:szCs w:val="18"/>
-        </w:rPr>
-      </w:pPr>
-      <w:r>
-        <w:rPr>
-          <w:i/>
-          <w:iCs/>
-          <w:sz w:val="18"/>
-          <w:szCs w:val="18"/>
-        </w:rPr>
-        <w:t>la description exacte du matériel</w:t>
-      </w:r>
-    </w:p>
-    <w:p>
-      <w:pPr>
-        <w:numPr>
-          <w:ilvl w:val="0"/>
-          <w:numId w:val="10"/>
-        </w:numPr>
-        <w:tabs>
-          <w:tab w:val="clear" w:pos="720"/>
-          <w:tab w:val="num" w:pos="927"/>
-        </w:tabs>
-        <w:ind w:left="927"/>
-        <w:jc w:val="left"/>
-        <w:rPr>
-          <w:i/>
-          <w:iCs/>
-          <w:sz w:val="18"/>
-          <w:szCs w:val="18"/>
-        </w:rPr>
-      </w:pPr>
-      <w:r>
-        <w:rPr>
-          <w:i/>
-          <w:iCs/>
-          <w:sz w:val="18"/>
-          <w:szCs w:val="18"/>
-        </w:rPr>
-        <w:t>le numé</w:t>
-      </w:r>
-      <w:r>
-        <w:rPr>
-          <w:i/>
-          <w:iCs/>
-          <w:sz w:val="18"/>
-          <w:szCs w:val="18"/>
-        </w:rPr>
-        <w:t xml:space="preserve">ro de version de votre produit </w:t>
-      </w:r>
-      <w:r>
-        <w:rPr>
-          <w:i/>
-          <w:iCs/>
-          <w:sz w:val="18"/>
-          <w:szCs w:val="18"/>
-        </w:rPr>
-        <w:t>!</w:t>
-      </w:r>
-    </w:p>
-    <w:p>
-      <w:pPr>
-        <w:numPr>
-          <w:ilvl w:val="0"/>
-          <w:numId w:val="10"/>
-        </w:numPr>
-        <w:tabs>
-          <w:tab w:val="clear" w:pos="720"/>
-          <w:tab w:val="num" w:pos="927"/>
-        </w:tabs>
-        <w:ind w:left="927"/>
-        <w:jc w:val="left"/>
-        <w:rPr>
-          <w:i/>
-          <w:iCs/>
-          <w:sz w:val="18"/>
-          <w:szCs w:val="18"/>
-          <w:u w:val="single"/>
-        </w:rPr>
-      </w:pPr>
-      <w:r>
-        <w:rPr>
-          <w:i/>
-          <w:iCs/>
-          <w:sz w:val="18"/>
-          <w:szCs w:val="18"/>
-        </w:rPr>
-        <w:t>programmation et scripts: librairies externes, dictionnaire des données, reconstruction du logiciel</w:t>
-      </w:r>
-      <w:r>
-        <w:rPr>
-          <w:i/>
-          <w:iCs/>
-          <w:sz w:val="18"/>
-          <w:szCs w:val="18"/>
-        </w:rPr>
-        <w:t xml:space="preserve"> </w:t>
-      </w:r>
-      <w:r>
-        <w:rPr>
-          <w:i/>
-          <w:iCs/>
-          <w:sz w:val="18"/>
-          <w:szCs w:val="18"/>
-        </w:rPr>
-        <w:t>-</w:t>
-      </w:r>
-      <w:r>
-        <w:rPr>
-          <w:i/>
-          <w:iCs/>
-          <w:sz w:val="18"/>
-          <w:szCs w:val="18"/>
-        </w:rPr>
-        <w:t xml:space="preserve"> </w:t>
-      </w:r>
-      <w:r>
-        <w:rPr>
-          <w:i/>
-          <w:iCs/>
-          <w:sz w:val="18"/>
-          <w:szCs w:val="18"/>
-        </w:rPr>
-        <w:t>cible à partir des sources.</w:t>
-      </w:r>
-    </w:p>
-    <w:p>
-      <w:pPr>
-        <w:ind w:left="567"/>
-        <w:jc w:val="left"/>
-        <w:rPr>
-          <w:i/>
-          <w:iCs/>
-          <w:sz w:val="18"/>
-          <w:szCs w:val="18"/>
-          <w:u w:val="single"/>
-        </w:rPr>
-      </w:pPr>
-    </w:p>
-    <w:p>
-      <w:pPr>
-        <w:ind w:left="1134" w:hanging="774"/>
-        <w:jc w:val="left"/>
-        <w:rPr>
-          <w:i/>
-          <w:iCs/>
-          <w:sz w:val="18"/>
-          <w:szCs w:val="18"/>
-        </w:rPr>
-      </w:pPr>
-      <w:r>
-        <w:rPr>
-          <w:i/>
-          <w:iCs/>
-          <w:sz w:val="18"/>
-          <w:szCs w:val="18"/>
-        </w:rPr>
-        <w:t xml:space="preserve">NOTE : </w:t>
-      </w:r>
-      <w:r>
-        <w:rPr>
-          <w:i/>
-          <w:iCs/>
-          <w:sz w:val="18"/>
-          <w:szCs w:val="18"/>
-          <w:u w:val="single"/>
-        </w:rPr>
-        <w:t>Evitez d’inclure les listings des sources</w:t>
-      </w:r>
-      <w:r>
-        <w:rPr>
-          <w:i/>
-          <w:iCs/>
-          <w:sz w:val="18"/>
-          <w:szCs w:val="18"/>
-        </w:rPr>
-        <w:t>, à moins que vous ne désiriez en expliquer une partie vous paraissant importante. Dans ce cas n’incluez que cette partie…</w:t>
-      </w:r>
+        <w:rPr>
+          <w:iCs/>
+          <w:sz w:val="18"/>
+          <w:szCs w:val="18"/>
+        </w:rPr>
+      </w:pPr>
+    </w:p>
+    <w:p>
+      <w:pPr>
+        <w:spacing w:line="300" w:lineRule="exact"/>
+        <w:rPr>
+          <w:iCs/>
+          <w:sz w:val="18"/>
+          <w:szCs w:val="18"/>
+        </w:rPr>
+      </w:pPr>
+      <w:r>
+        <w:rPr>
+          <w:iCs/>
+          <w:sz w:val="18"/>
+          <w:szCs w:val="18"/>
+        </w:rPr>
+        <w:t xml:space="preserve">La représentation interne de la structure se fait selon le principe suivant. L’ensemble des nœuds est stocké dans un tableau, puis passé au graphique pour qu’ils soient organisés logiquement et qu’on puisse leur ajouter des arcs. Comme il s’agit de références passées, on peut accéder de manière équivalente aux nœuds par le graphe (que les nœuds actifs) et par le tableau interne du maillage. Cela permet d’ajouter et de supprimer dynamiquement des nœuds dans le graphe sans à avoir à les régénérer. </w:t>
+      </w:r>
+    </w:p>
+    <w:p>
+      <w:pPr>
+        <w:spacing w:line="300" w:lineRule="exact"/>
+        <w:ind w:firstLine="0"/>
+        <w:rPr>
+          <w:iCs/>
+          <w:sz w:val="18"/>
+          <w:szCs w:val="18"/>
+        </w:rPr>
+      </w:pPr>
+    </w:p>
+    <w:p>
+      <w:pPr>
+        <w:spacing w:line="300" w:lineRule="exact"/>
+        <w:rPr>
+          <w:iCs/>
+          <w:sz w:val="18"/>
+          <w:szCs w:val="18"/>
+        </w:rPr>
+      </w:pPr>
+      <w:r>
+        <w:rPr>
+          <w:iCs/>
+          <w:sz w:val="18"/>
+          <w:szCs w:val="18"/>
+        </w:rPr>
+        <w:t>Pour la gestion des arcs, c'est-à-dire l’ajout lors de l’activation dynamique d’une zone ou à la création du maillage, on utilise l’algorithme suivant :</w:t>
+      </w:r>
+    </w:p>
+    <w:p>
+      <w:pPr>
+        <w:spacing w:line="300" w:lineRule="exact"/>
+        <w:rPr>
+          <w:iCs/>
+          <w:sz w:val="18"/>
+          <w:szCs w:val="18"/>
+        </w:rPr>
+      </w:pPr>
+    </w:p>
+    <w:p>
+      <w:pPr>
+        <w:spacing w:line="300" w:lineRule="exact"/>
+        <w:rPr>
+          <w:iCs/>
+          <w:sz w:val="18"/>
+          <w:szCs w:val="18"/>
+        </w:rPr>
+      </w:pPr>
+      <w:r>
+        <w:rPr>
+          <w:iCs/>
+          <w:sz w:val="18"/>
+          <w:szCs w:val="18"/>
+        </w:rPr>
+        <w:t>[pseudo code, faut voir pour mettre le bon style]</w:t>
+      </w:r>
+    </w:p>
+    <w:p>
+      <w:pPr>
+        <w:spacing w:line="300" w:lineRule="exact"/>
+        <w:rPr>
+          <w:iCs/>
+          <w:sz w:val="18"/>
+          <w:szCs w:val="18"/>
+        </w:rPr>
+      </w:pPr>
+      <w:r>
+        <w:rPr>
+          <w:iCs/>
+          <w:sz w:val="18"/>
+          <w:szCs w:val="18"/>
+        </w:rPr>
+        <w:t>Pour un nœud cible :</w:t>
+      </w:r>
+    </w:p>
+    <w:p>
+      <w:pPr>
+        <w:spacing w:line="300" w:lineRule="exact"/>
+        <w:rPr>
+          <w:iCs/>
+          <w:sz w:val="18"/>
+          <w:szCs w:val="18"/>
+        </w:rPr>
+      </w:pPr>
+      <w:r>
+        <w:rPr>
+          <w:iCs/>
+          <w:sz w:val="18"/>
+          <w:szCs w:val="18"/>
+        </w:rPr>
+        <w:t>Ajout du nœud dans le graphe</w:t>
+      </w:r>
+      <w:r>
+        <w:rPr>
+          <w:iCs/>
+          <w:sz w:val="18"/>
+          <w:szCs w:val="18"/>
+        </w:rPr>
+        <w:t>.</w:t>
+      </w:r>
+    </w:p>
+    <w:p>
+      <w:pPr>
+        <w:spacing w:line="300" w:lineRule="exact"/>
+        <w:rPr>
+          <w:iCs/>
+          <w:sz w:val="18"/>
+          <w:szCs w:val="18"/>
+        </w:rPr>
+      </w:pPr>
+      <w:r>
+        <w:rPr>
+          <w:iCs/>
+          <w:sz w:val="18"/>
+          <w:szCs w:val="18"/>
+        </w:rPr>
+        <w:t>Marquer le nœud comme actif.</w:t>
+      </w:r>
+    </w:p>
+    <w:p>
+      <w:pPr>
+        <w:spacing w:line="300" w:lineRule="exact"/>
+        <w:rPr>
+          <w:iCs/>
+          <w:sz w:val="18"/>
+          <w:szCs w:val="18"/>
+        </w:rPr>
+      </w:pPr>
+      <w:r>
+        <w:rPr>
+          <w:iCs/>
+          <w:sz w:val="18"/>
+          <w:szCs w:val="18"/>
+        </w:rPr>
+        <w:t>for tout ses voisins do</w:t>
+      </w:r>
+    </w:p>
+    <w:p>
+      <w:pPr>
+        <w:spacing w:line="300" w:lineRule="exact"/>
+        <w:rPr>
+          <w:iCs/>
+          <w:sz w:val="18"/>
+          <w:szCs w:val="18"/>
+        </w:rPr>
+      </w:pPr>
+      <w:r>
+        <w:rPr>
+          <w:iCs/>
+          <w:sz w:val="18"/>
+          <w:szCs w:val="18"/>
+        </w:rPr>
+        <w:tab/>
+        <w:t>if le voisin est actif do</w:t>
+      </w:r>
+    </w:p>
+    <w:p>
+      <w:pPr>
+        <w:spacing w:line="300" w:lineRule="exact"/>
+        <w:rPr>
+          <w:iCs/>
+          <w:sz w:val="18"/>
+          <w:szCs w:val="18"/>
+        </w:rPr>
+      </w:pPr>
+      <w:r>
+        <w:rPr>
+          <w:iCs/>
+          <w:sz w:val="18"/>
+          <w:szCs w:val="18"/>
+        </w:rPr>
+        <w:tab/>
+      </w:r>
+      <w:r>
+        <w:rPr>
+          <w:iCs/>
+          <w:sz w:val="18"/>
+          <w:szCs w:val="18"/>
+        </w:rPr>
+        <w:tab/>
+        <w:t>Ajout dans le graphe d’un arc cible &lt;-&gt; voisin.</w:t>
+      </w:r>
+    </w:p>
+    <w:p>
+      <w:pPr>
+        <w:spacing w:line="300" w:lineRule="exact"/>
+        <w:rPr>
+          <w:iCs/>
+          <w:sz w:val="18"/>
+          <w:szCs w:val="18"/>
+        </w:rPr>
+      </w:pPr>
+      <w:r>
+        <w:rPr>
+          <w:iCs/>
+          <w:noProof/>
+          <w:sz w:val="18"/>
+          <w:szCs w:val="18"/>
+          <w:lang w:val="fr-CH" w:eastAsia="fr-CH"/>
+        </w:rPr>
+        <w:pict>
+          <v:group id="_x0000_s1441" editas="canvas" style="position:absolute;left:0;text-align:left;margin-left:328.25pt;margin-top:29.35pt;width:165.9pt;height:140.3pt;z-index:251659264" coordorigin="4163,2442" coordsize="2634,2228">
+            <o:lock v:ext="edit" aspectratio="t"/>
+            <v:shapetype id="_x0000_t75" coordsize="21600,21600" o:spt="75" o:preferrelative="t" path="m@4@5l@4@11@9@11@9@5xe" filled="f" stroked="f">
+              <v:stroke joinstyle="miter"/>
+              <v:formulas>
+                <v:f eqn="if lineDrawn pixelLineWidth 0"/>
+                <v:f eqn="sum @0 1 0"/>
+                <v:f eqn="sum 0 0 @1"/>
+                <v:f eqn="prod @2 1 2"/>
+                <v:f eqn="prod @3 21600 pixelWidth"/>
+                <v:f eqn="prod @3 21600 pixelHeight"/>
+                <v:f eqn="sum @0 0 1"/>
+                <v:f eqn="prod @6 1 2"/>
+                <v:f eqn="prod @7 21600 pixelWidth"/>
+                <v:f eqn="sum @8 21600 0"/>
+                <v:f eqn="prod @7 21600 pixelHeight"/>
+                <v:f eqn="sum @10 21600 0"/>
+              </v:formulas>
+              <v:path o:extrusionok="f" gradientshapeok="t" o:connecttype="rect"/>
+              <o:lock v:ext="edit" aspectratio="t"/>
+            </v:shapetype>
+            <v:shape id="_x0000_s1442" type="#_x0000_t75" style="position:absolute;left:4163;top:2442;width:2634;height:2228" o:preferrelative="f">
+              <v:fill o:detectmouseclick="t"/>
+              <v:path o:extrusionok="t" o:connecttype="none"/>
+              <o:lock v:ext="edit" text="t"/>
+            </v:shape>
+            <v:oval id="_x0000_s1443" style="position:absolute;left:5302;top:3370;width:393;height:393" fillcolor="#95b3d7 [1940]" strokecolor="#4f81bd [3204]" strokeweight="1pt">
+              <v:fill color2="#4f81bd [3204]" focus="50%" type="gradient"/>
+              <v:shadow on="t" type="perspective" color="#243f60 [1604]" offset="1pt" offset2="-3pt"/>
+            </v:oval>
+            <v:oval id="_x0000_s1444" style="position:absolute;left:5302;top:2450;width:393;height:394" fillcolor="#c2d69b [1942]" strokecolor="#9bbb59 [3206]" strokeweight="1pt">
+              <v:fill color2="#9bbb59 [3206]" focus="50%" type="gradient"/>
+              <v:shadow on="t" type="perspective" color="#4e6128 [1606]" offset="1pt" offset2="-3pt"/>
+            </v:oval>
+            <v:oval id="_x0000_s1445" style="position:absolute;left:6396;top:3370;width:393;height:393" fillcolor="#d99594 [1941]" strokecolor="#c0504d [3205]" strokeweight="1pt">
+              <v:fill color2="#c0504d [3205]" focus="50%" type="gradient"/>
+              <v:shadow type="perspective" color="#622423 [1605]" offset="1pt" offset2="-3pt"/>
+            </v:oval>
+            <v:oval id="_x0000_s1446" style="position:absolute;left:4171;top:3370;width:392;height:393" fillcolor="#d99594 [1941]" strokecolor="#c0504d [3205]" strokeweight="1pt">
+              <v:fill color2="#c0504d [3205]" focus="50%" type="gradient"/>
+              <v:shadow type="perspective" color="#622423 [1605]" offset="1pt" offset2="-3pt"/>
+            </v:oval>
+            <v:oval id="_x0000_s1447" style="position:absolute;left:4171;top:2450;width:393;height:394" fillcolor="#c2d69b [1942]" strokecolor="#9bbb59 [3206]" strokeweight="1pt">
+              <v:fill color2="#9bbb59 [3206]" focus="50%" type="gradient"/>
+              <v:shadow on="t" type="perspective" color="#4e6128 [1606]" offset="1pt" offset2="-3pt"/>
+            </v:oval>
+            <v:oval id="_x0000_s1448" style="position:absolute;left:6396;top:2450;width:393;height:394" fillcolor="#d99594 [1941]" strokecolor="#c0504d [3205]" strokeweight="1pt">
+              <v:fill color2="#c0504d [3205]" focus="50%" type="gradient"/>
+              <v:shadow type="perspective" color="#622423 [1605]" offset="1pt" offset2="-3pt"/>
+            </v:oval>
+            <v:oval id="_x0000_s1449" style="position:absolute;left:4171;top:4268;width:393;height:394" fillcolor="#d99594 [1941]" strokecolor="#c0504d [3205]" strokeweight="1pt">
+              <v:fill color2="#c0504d [3205]" focus="50%" type="gradient"/>
+              <v:shadow type="perspective" color="#622423 [1605]" offset="1pt" offset2="-3pt"/>
+            </v:oval>
+            <v:oval id="_x0000_s1450" style="position:absolute;left:5302;top:4268;width:393;height:394" fillcolor="#d99594 [1941]" strokecolor="#c0504d [3205]" strokeweight="1pt">
+              <v:fill color2="#c0504d [3205]" focus="50%" type="gradient"/>
+              <v:shadow type="perspective" color="#622423 [1605]" offset="1pt" offset2="-3pt"/>
+            </v:oval>
+            <v:oval id="_x0000_s1451" style="position:absolute;left:6396;top:4268;width:393;height:394" fillcolor="#d99594 [1941]" strokecolor="#c0504d [3205]" strokeweight="1pt">
+              <v:fill color2="#c0504d [3205]" focus="50%" type="gradient"/>
+              <v:shadow type="perspective" color="#622423 [1605]" offset="1pt" offset2="-3pt"/>
+            </v:oval>
+            <v:shapetype id="_x0000_t32" coordsize="21600,21600" o:spt="32" o:oned="t" path="m,l21600,21600e" filled="f">
+              <v:path arrowok="t" fillok="f" o:connecttype="none"/>
+              <o:lock v:ext="edit" shapetype="t"/>
+            </v:shapetype>
+            <v:shape id="_x0000_s1452" type="#_x0000_t32" style="position:absolute;left:5499;top:2844;width:1;height:526;flip:y" o:connectortype="straight"/>
+            <v:shape id="_x0000_s1453" type="#_x0000_t32" style="position:absolute;left:4507;top:2786;width:852;height:641;flip:x y" o:connectortype="straight"/>
+            <w10:wrap type="square"/>
+          </v:group>
+        </w:pict>
+      </w:r>
+      <w:r>
+        <w:rPr>
+          <w:iCs/>
+          <w:sz w:val="18"/>
+          <w:szCs w:val="18"/>
+        </w:rPr>
+        <w:tab/>
+      </w:r>
+      <w:r>
+        <w:rPr>
+          <w:iCs/>
+          <w:sz w:val="18"/>
+          <w:szCs w:val="18"/>
+        </w:rPr>
+        <w:tab/>
+        <w:t>Assignation du poids de l’arc, c'est-à-dire la distance en pixel qui sépare les deux points.</w:t>
+      </w:r>
+    </w:p>
+    <w:p>
+      <w:pPr>
+        <w:spacing w:line="300" w:lineRule="exact"/>
+        <w:rPr>
+          <w:iCs/>
+          <w:sz w:val="18"/>
+          <w:szCs w:val="18"/>
+        </w:rPr>
+      </w:pPr>
+      <w:r>
+        <w:rPr>
+          <w:iCs/>
+          <w:sz w:val="18"/>
+          <w:szCs w:val="18"/>
+        </w:rPr>
+        <w:tab/>
+        <w:t>End if</w:t>
+      </w:r>
+    </w:p>
+    <w:p>
+      <w:pPr>
+        <w:spacing w:line="300" w:lineRule="exact"/>
+        <w:rPr>
+          <w:iCs/>
+          <w:sz w:val="16"/>
+          <w:szCs w:val="18"/>
+        </w:rPr>
+      </w:pPr>
+      <w:r>
+        <w:rPr>
+          <w:iCs/>
+          <w:sz w:val="18"/>
+          <w:szCs w:val="18"/>
+        </w:rPr>
+        <w:t>End for</w:t>
+      </w:r>
+    </w:p>
+    <w:p>
+      <w:pPr>
+        <w:spacing w:line="300" w:lineRule="exact"/>
+        <w:rPr>
+          <w:iCs/>
+          <w:sz w:val="18"/>
+          <w:szCs w:val="18"/>
+        </w:rPr>
+      </w:pPr>
+      <w:r>
+        <w:rPr>
+          <w:iCs/>
+          <w:sz w:val="18"/>
+          <w:szCs w:val="18"/>
+        </w:rPr>
+        <w:t>[fin du pseudo code]</w:t>
+      </w:r>
+    </w:p>
+    <w:p>
+      <w:pPr>
+        <w:spacing w:line="300" w:lineRule="exact"/>
+        <w:rPr>
+          <w:iCs/>
+          <w:sz w:val="18"/>
+          <w:szCs w:val="18"/>
+        </w:rPr>
+      </w:pPr>
+    </w:p>
+    <w:p>
+      <w:pPr>
+        <w:spacing w:line="300" w:lineRule="exact"/>
+        <w:rPr>
+          <w:iCs/>
+          <w:sz w:val="18"/>
+          <w:szCs w:val="18"/>
+        </w:rPr>
+      </w:pPr>
+      <w:r>
+        <w:rPr>
+          <w:iCs/>
+          <w:sz w:val="18"/>
+          <w:szCs w:val="18"/>
+        </w:rPr>
+        <w:t xml:space="preserve">Il est essentiel de retenir que le graphe n’est </w:t>
+      </w:r>
+      <w:r>
+        <w:rPr>
+          <w:iCs/>
+          <w:sz w:val="18"/>
+          <w:szCs w:val="18"/>
+        </w:rPr>
+        <w:t xml:space="preserve">donc </w:t>
+      </w:r>
+      <w:r>
+        <w:rPr>
+          <w:iCs/>
+          <w:sz w:val="18"/>
+          <w:szCs w:val="18"/>
+        </w:rPr>
+        <w:t>pas orienté.</w:t>
+      </w:r>
+      <w:r>
+        <w:rPr>
+          <w:iCs/>
+          <w:sz w:val="18"/>
+          <w:szCs w:val="18"/>
+        </w:rPr>
+        <w:t xml:space="preserve"> La figure ci-contre illustre l’algorithme, le nœud bleu est le nœud cible</w:t>
+      </w:r>
+      <w:r>
+        <w:rPr>
+          <w:iCs/>
+          <w:sz w:val="18"/>
+          <w:szCs w:val="18"/>
+        </w:rPr>
+        <w:t xml:space="preserve">, il est relié aux nœuds actifs et lui-même marqué comme actif. </w:t>
+      </w:r>
+      <w:r>
+        <w:rPr>
+          <w:iCs/>
+          <w:sz w:val="18"/>
+          <w:szCs w:val="18"/>
+        </w:rPr>
+        <w:t>Cet algorithme permet d’utiliser la même méthode lors de l’initialisation des nœuds que lors de la réactivation d’une zone après avoir été désactivée.</w:t>
+      </w:r>
+    </w:p>
+    <w:p>
+      <w:pPr>
+        <w:spacing w:line="300" w:lineRule="exact"/>
+        <w:rPr>
+          <w:iCs/>
+          <w:sz w:val="18"/>
+          <w:szCs w:val="18"/>
+        </w:rPr>
+      </w:pPr>
     </w:p>
     <w:p>
       <w:pPr>
@@ -8086,6 +8156,7 @@
           <w:sz w:val="18"/>
           <w:szCs w:val="18"/>
         </w:rPr>
+        <w:lastRenderedPageBreak/>
         <w:t xml:space="preserve">S'il reste encore des erreurs: </w:t>
       </w:r>
     </w:p>
@@ -8727,7 +8798,7 @@
         <w:rStyle w:val="Numrodepage"/>
         <w:noProof/>
       </w:rPr>
-      <w:t>9</w:t>
+      <w:t>10</w:t>
     </w:r>
     <w:r>
       <w:rPr>
@@ -8743,7 +8814,7 @@
         <w:rPr>
           <w:noProof/>
         </w:rPr>
-        <w:t>07/01/2010</w:t>
+        <w:t>08/01/2010</w:t>
       </w:r>
     </w:fldSimple>
     <w:r>
@@ -12195,7 +12266,7 @@
 </file>
 
 <file path=customXml/itemProps1.xml><?xml version="1.0" encoding="utf-8"?>
-<ds:datastoreItem xmlns:ds="http://schemas.openxmlformats.org/officeDocument/2006/customXml" ds:itemID="{D812A620-E15E-4DFA-9514-2F5DC459D4AE}">
+<ds:datastoreItem xmlns:ds="http://schemas.openxmlformats.org/officeDocument/2006/customXml" ds:itemID="{950FC535-2502-45FC-8602-F7E61711E262}">
   <ds:schemaRefs>
     <ds:schemaRef ds:uri="http://schemas.openxmlformats.org/officeDocument/2006/bibliography"/>
   </ds:schemaRefs>

</xml_diff>